<commit_message>
updated dates in calendars
</commit_message>
<xml_diff>
--- a/docs/M122/Spick.docx
+++ b/docs/M122/Spick.docx
@@ -5673,7 +5673,7 @@
           <w:szCs w:val="14"/>
         </w:rPr>
         <w:drawing>
-          <wp:anchor distT="0" distB="0" distL="114300" distR="114300" simplePos="0" relativeHeight="251672064" behindDoc="0" locked="0" layoutInCell="1" allowOverlap="1" wp14:anchorId="7F0EC3F7" wp14:editId="54EB5ECE">
+          <wp:anchor distT="0" distB="0" distL="114300" distR="114300" simplePos="0" relativeHeight="251671552" behindDoc="0" locked="0" layoutInCell="1" allowOverlap="1" wp14:anchorId="7F0EC3F7" wp14:editId="54EB5ECE">
             <wp:simplePos x="0" y="0"/>
             <wp:positionH relativeFrom="column">
               <wp:posOffset>3105150</wp:posOffset>
@@ -5902,7 +5902,7 @@
           <w:szCs w:val="14"/>
         </w:rPr>
         <w:drawing>
-          <wp:anchor distT="0" distB="0" distL="114300" distR="114300" simplePos="0" relativeHeight="251679232" behindDoc="0" locked="0" layoutInCell="1" allowOverlap="1" wp14:anchorId="67B74FED" wp14:editId="33295D41">
+          <wp:anchor distT="0" distB="0" distL="114300" distR="114300" simplePos="0" relativeHeight="251678720" behindDoc="0" locked="0" layoutInCell="1" allowOverlap="1" wp14:anchorId="67B74FED" wp14:editId="33295D41">
             <wp:simplePos x="0" y="0"/>
             <wp:positionH relativeFrom="column">
               <wp:posOffset>-203200</wp:posOffset>
@@ -6034,15 +6034,15 @@
         </w:rPr>
         <w:lastRenderedPageBreak/>
         <w:drawing>
-          <wp:anchor distT="0" distB="0" distL="114300" distR="114300" simplePos="0" relativeHeight="251662848" behindDoc="0" locked="0" layoutInCell="1" allowOverlap="1" wp14:anchorId="0FDD6307" wp14:editId="022727AA">
+          <wp:anchor distT="0" distB="0" distL="114300" distR="114300" simplePos="0" relativeHeight="251662336" behindDoc="0" locked="0" layoutInCell="1" allowOverlap="1" wp14:anchorId="0FDD6307" wp14:editId="04A5FF7E">
             <wp:simplePos x="0" y="0"/>
             <wp:positionH relativeFrom="column">
-              <wp:posOffset>6216650</wp:posOffset>
+              <wp:posOffset>5124450</wp:posOffset>
             </wp:positionH>
             <wp:positionV relativeFrom="paragraph">
-              <wp:posOffset>3810</wp:posOffset>
+              <wp:posOffset>143510</wp:posOffset>
             </wp:positionV>
-            <wp:extent cx="2552700" cy="2070100"/>
+            <wp:extent cx="3479165" cy="3315335"/>
             <wp:effectExtent l="0" t="0" r="0" b="0"/>
             <wp:wrapSquare wrapText="bothSides"/>
             <wp:docPr id="27" name="Picture" descr="PAP2"/>
@@ -6072,7 +6072,7 @@
                   <pic:spPr bwMode="auto">
                     <a:xfrm>
                       <a:off x="0" y="0"/>
-                      <a:ext cx="2552700" cy="2070100"/>
+                      <a:ext cx="3479165" cy="3315335"/>
                     </a:xfrm>
                     <a:prstGeom prst="rect">
                       <a:avLst/>
@@ -6093,6 +6093,9 @@
             <wp14:sizeRelH relativeFrom="margin">
               <wp14:pctWidth>0</wp14:pctWidth>
             </wp14:sizeRelH>
+            <wp14:sizeRelV relativeFrom="margin">
+              <wp14:pctHeight>0</wp14:pctHeight>
+            </wp14:sizeRelV>
           </wp:anchor>
         </w:drawing>
       </w:r>
@@ -6130,15 +6133,15 @@
           <w:szCs w:val="14"/>
         </w:rPr>
         <w:drawing>
-          <wp:anchor distT="0" distB="0" distL="114300" distR="114300" simplePos="0" relativeHeight="251688448" behindDoc="0" locked="0" layoutInCell="1" allowOverlap="1" wp14:anchorId="5E67AC13" wp14:editId="09C26847">
+          <wp:anchor distT="0" distB="0" distL="114300" distR="114300" simplePos="0" relativeHeight="251702272" behindDoc="0" locked="0" layoutInCell="1" allowOverlap="1" wp14:anchorId="5E67AC13" wp14:editId="44C14475">
             <wp:simplePos x="0" y="0"/>
             <wp:positionH relativeFrom="column">
-              <wp:posOffset>6216650</wp:posOffset>
+              <wp:posOffset>5086350</wp:posOffset>
             </wp:positionH>
             <wp:positionV relativeFrom="paragraph">
-              <wp:posOffset>1927860</wp:posOffset>
+              <wp:posOffset>3331210</wp:posOffset>
             </wp:positionV>
-            <wp:extent cx="2571750" cy="1562100"/>
+            <wp:extent cx="3505200" cy="2501900"/>
             <wp:effectExtent l="0" t="0" r="0" b="0"/>
             <wp:wrapSquare wrapText="bothSides"/>
             <wp:docPr id="1779107166" name="Picture" descr="PAP4"/>
@@ -6168,7 +6171,7 @@
                   <pic:spPr bwMode="auto">
                     <a:xfrm>
                       <a:off x="0" y="0"/>
-                      <a:ext cx="2571750" cy="1562100"/>
+                      <a:ext cx="3505200" cy="2501900"/>
                     </a:xfrm>
                     <a:prstGeom prst="rect">
                       <a:avLst/>
@@ -6186,6 +6189,12 @@
                 </pic:pic>
               </a:graphicData>
             </a:graphic>
+            <wp14:sizeRelH relativeFrom="margin">
+              <wp14:pctWidth>0</wp14:pctWidth>
+            </wp14:sizeRelH>
+            <wp14:sizeRelV relativeFrom="margin">
+              <wp14:pctHeight>0</wp14:pctHeight>
+            </wp14:sizeRelV>
           </wp:anchor>
         </w:drawing>
       </w:r>

</xml_diff>